<commit_message>
Se complementó la documentación relacionada
</commit_message>
<xml_diff>
--- a/docs/210421_ACTA DE REUNION_TASA_RENTA.docx
+++ b/docs/210421_ACTA DE REUNION_TASA_RENTA.docx
@@ -308,22 +308,6 @@
               </w:rPr>
               <w:t>0</w:t>
             </w:r>
-            <w:r>
-              <w:rPr>
-                <w:rFonts w:ascii="Calibri" w:hAnsi="Calibri"/>
-                <w:szCs w:val="22"/>
-              </w:rPr>
-              <w:t>1</w:t>
-            </w:r>
-            <w:ins w:id="2" w:author="SERGIO ACOSTA" w:date="2021-03-18T10:02:00Z">
-              <w:r>
-                <w:rPr>
-                  <w:rFonts w:ascii="Calibri" w:hAnsi="Calibri"/>
-                  <w:szCs w:val="22"/>
-                </w:rPr>
-                <w:t xml:space="preserve"> </w:t>
-              </w:r>
-            </w:ins>
             <w:r>
               <w:rPr>
                 <w:rFonts w:ascii="Calibri" w:hAnsi="Calibri"/>
@@ -1103,17 +1087,8 @@
                 <w:rFonts w:ascii="Calibri" w:hAnsi="Calibri"/>
                 <w:szCs w:val="22"/>
               </w:rPr>
-              <w:t xml:space="preserve">Paula Andrea Mahecha </w:t>
-            </w:r>
-            <w:proofErr w:type="spellStart"/>
-            <w:r>
-              <w:rPr>
-                <w:rFonts w:ascii="Calibri" w:hAnsi="Calibri"/>
-                <w:szCs w:val="22"/>
-              </w:rPr>
-              <w:t>Mahecha</w:t>
-            </w:r>
-            <w:proofErr w:type="spellEnd"/>
+              <w:t>Paula Andrea Mahecha Mahecha</w:t>
+            </w:r>
           </w:p>
         </w:tc>
         <w:tc>
@@ -2486,23 +2461,7 @@
           <w:rFonts w:ascii="Calibri" w:hAnsi="Calibri" w:cs="Calibri"/>
           <w:szCs w:val="22"/>
         </w:rPr>
-        <w:t xml:space="preserve">El equipo de Estadística presentó un análisis descriptivo de la base que fue compartida por parte </w:t>
-      </w:r>
-      <w:proofErr w:type="spellStart"/>
-      <w:r>
-        <w:rPr>
-          <w:rFonts w:ascii="Calibri" w:hAnsi="Calibri" w:cs="Calibri"/>
-          <w:szCs w:val="22"/>
-        </w:rPr>
-        <w:t>e</w:t>
-      </w:r>
-      <w:proofErr w:type="spellEnd"/>
-      <w:r>
-        <w:rPr>
-          <w:rFonts w:ascii="Calibri" w:hAnsi="Calibri" w:cs="Calibri"/>
-          <w:szCs w:val="22"/>
-        </w:rPr>
-        <w:t xml:space="preserve"> OTC a la cual se hicieron las siguientes recomendaciones para incluir en el análisis:</w:t>
+        <w:t>El equipo de Estadística presentó un análisis descriptivo de la base que fue compartida por parte e OTC a la cual se hicieron las siguientes recomendaciones para incluir en el análisis:</w:t>
       </w:r>
     </w:p>
     <w:p>
@@ -2602,17 +2561,8 @@
           <w:szCs w:val="22"/>
         </w:rPr>
         <w:tab/>
-        <w:t xml:space="preserve">Revisar la información de </w:t>
+        <w:t>Revisar la información de Properati</w:t>
       </w:r>
-      <w:proofErr w:type="spellStart"/>
-      <w:r>
-        <w:rPr>
-          <w:rFonts w:ascii="Calibri" w:hAnsi="Calibri" w:cs="Calibri"/>
-          <w:szCs w:val="22"/>
-        </w:rPr>
-        <w:t>Properati</w:t>
-      </w:r>
-      <w:proofErr w:type="spellEnd"/>
     </w:p>
     <w:p>
       <w:pPr>
@@ -3520,7 +3470,6 @@
                 <w:szCs w:val="21"/>
               </w:rPr>
             </w:pPr>
-            <w:proofErr w:type="gramStart"/>
             <w:r>
               <w:rPr>
                 <w:rFonts w:ascii="Calibri" w:hAnsi="Calibri"/>
@@ -3528,17 +3477,7 @@
                 <w:sz w:val="21"/>
                 <w:szCs w:val="21"/>
               </w:rPr>
-              <w:t>TEMAS A DIVULGAR</w:t>
-            </w:r>
-            <w:proofErr w:type="gramEnd"/>
-            <w:r>
-              <w:rPr>
-                <w:rFonts w:ascii="Calibri" w:hAnsi="Calibri"/>
-                <w:b/>
-                <w:sz w:val="21"/>
-                <w:szCs w:val="21"/>
-              </w:rPr>
-              <w:t xml:space="preserve"> Y ESTRATEGIA</w:t>
+              <w:t>TEMAS A DIVULGAR Y ESTRATEGIA</w:t>
             </w:r>
           </w:p>
         </w:tc>
@@ -8600,6 +8539,10 @@
 </file>
 
 <file path=customXml/item2.xml><?xml version="1.0" encoding="utf-8"?>
+<b:Sources xmlns:b="http://schemas.openxmlformats.org/officeDocument/2006/bibliography" xmlns="http://schemas.openxmlformats.org/officeDocument/2006/bibliography" SelectedStyle="\APA.XSL" StyleName="APA"/>
+</file>
+
+<file path=customXml/item3.xml><?xml version="1.0" encoding="utf-8"?>
 <ct:contentTypeSchema xmlns:ct="http://schemas.microsoft.com/office/2006/metadata/contentType" xmlns:ma="http://schemas.microsoft.com/office/2006/metadata/properties/metaAttributes" ct:_="" ma:_="" ma:contentTypeName="Documento" ma:contentTypeID="0x010100D4C306BF14127F45BF35A3B11B20B628" ma:contentTypeVersion="9" ma:contentTypeDescription="Crear nuevo documento." ma:contentTypeScope="" ma:versionID="3a8e428e350007145c250bc68fe682fd">
   <xsd:schema xmlns:xsd="http://www.w3.org/2001/XMLSchema" xmlns:xs="http://www.w3.org/2001/XMLSchema" xmlns:p="http://schemas.microsoft.com/office/2006/metadata/properties" xmlns:ns2="29f61a07-fa9b-4610-a4e0-6a518a5ecb06" targetNamespace="http://schemas.microsoft.com/office/2006/metadata/properties" ma:root="true" ma:fieldsID="b4c2d8379065e57849a47f05ac7c18a1" ns2:_="">
     <xsd:import namespace="29f61a07-fa9b-4610-a4e0-6a518a5ecb06"/>
@@ -8777,10 +8720,6 @@
 </ct:contentTypeSchema>
 </file>
 
-<file path=customXml/item3.xml><?xml version="1.0" encoding="utf-8"?>
-<b:Sources xmlns:b="http://schemas.openxmlformats.org/officeDocument/2006/bibliography" xmlns="http://schemas.openxmlformats.org/officeDocument/2006/bibliography" SelectedStyle="\APA.XSL" StyleName="APA"/>
-</file>
-
 <file path=customXml/itemProps1.xml><?xml version="1.0" encoding="utf-8"?>
 <ds:datastoreItem xmlns:ds="http://schemas.openxmlformats.org/officeDocument/2006/customXml" ds:itemID="{1492D295-29F8-4943-B74D-FD8EF8287F0A}">
   <ds:schemaRefs>
@@ -8790,6 +8729,14 @@
 </file>
 
 <file path=customXml/itemProps2.xml><?xml version="1.0" encoding="utf-8"?>
+<ds:datastoreItem xmlns:ds="http://schemas.openxmlformats.org/officeDocument/2006/customXml" ds:itemID="{19FA1D72-D281-4D40-B719-4F100765190D}">
+  <ds:schemaRefs>
+    <ds:schemaRef ds:uri="http://schemas.openxmlformats.org/officeDocument/2006/bibliography"/>
+  </ds:schemaRefs>
+</ds:datastoreItem>
+</file>
+
+<file path=customXml/itemProps3.xml><?xml version="1.0" encoding="utf-8"?>
 <ds:datastoreItem xmlns:ds="http://schemas.openxmlformats.org/officeDocument/2006/customXml" ds:itemID="{E01AD248-2C98-4EE3-81F3-2350E94AC6A8}">
   <ds:schemaRefs>
     <ds:schemaRef ds:uri="http://schemas.microsoft.com/office/2006/metadata/contentType"/>
@@ -8805,12 +8752,4 @@
     <ds:schemaRef ds:uri="http://schemas.microsoft.com/internal/obd"/>
   </ds:schemaRefs>
 </ds:datastoreItem>
-</file>
-
-<file path=customXml/itemProps3.xml><?xml version="1.0" encoding="utf-8"?>
-<ds:datastoreItem xmlns:ds="http://schemas.openxmlformats.org/officeDocument/2006/customXml" ds:itemID="{19FA1D72-D281-4D40-B719-4F100765190D}">
-  <ds:schemaRefs>
-    <ds:schemaRef ds:uri="http://schemas.openxmlformats.org/officeDocument/2006/bibliography"/>
-  </ds:schemaRefs>
-</ds:datastoreItem>
 </file>
</xml_diff>